<commit_message>
barebones pseudocode for program
</commit_message>
<xml_diff>
--- a/1 - Analysis/Analysis.docx
+++ b/1 - Analysis/Analysis.docx
@@ -715,18 +715,6 @@
       </w:r>
       <w:r>
         <w:t>bubble sort</w:t>
-      </w:r>
-    </w:p>
-    <w:p>
-      <w:pPr>
-        <w:pStyle w:val="ListParagraph"/>
-        <w:numPr>
-          <w:ilvl w:val="0"/>
-          <w:numId w:val="17"/>
-        </w:numPr>
-      </w:pPr>
-      <w:r>
-        <w:t>There will be a selector to add new words, and one to delete a word</w:t>
       </w:r>
     </w:p>
     <w:p>

</xml_diff>

<commit_message>
Created objects in program
</commit_message>
<xml_diff>
--- a/1 - Analysis/Analysis.docx
+++ b/1 - Analysis/Analysis.docx
@@ -1,6 +1,6 @@
 
 <file path=word/document.xml><?xml version="1.0" encoding="utf-8"?>
-<w:document xmlns:wpc="http://schemas.microsoft.com/office/word/2010/wordprocessingCanvas" xmlns:cx="http://schemas.microsoft.com/office/drawing/2014/chartex" xmlns:cx1="http://schemas.microsoft.com/office/drawing/2015/9/8/chartex" xmlns:cx2="http://schemas.microsoft.com/office/drawing/2015/10/21/chartex" xmlns:cx3="http://schemas.microsoft.com/office/drawing/2016/5/9/chartex" xmlns:cx4="http://schemas.microsoft.com/office/drawing/2016/5/10/chartex" xmlns:cx5="http://schemas.microsoft.com/office/drawing/2016/5/11/chartex" xmlns:cx6="http://schemas.microsoft.com/office/drawing/2016/5/12/chartex" xmlns:cx7="http://schemas.microsoft.com/office/drawing/2016/5/13/chartex" xmlns:cx8="http://schemas.microsoft.com/office/drawing/2016/5/14/chartex" xmlns:mc="http://schemas.openxmlformats.org/markup-compatibility/2006" xmlns:aink="http://schemas.microsoft.com/office/drawing/2016/ink" xmlns:am3d="http://schemas.microsoft.com/office/drawing/2017/model3d" xmlns:o="urn:schemas-microsoft-com:office:office" xmlns:r="http://schemas.openxmlformats.org/officeDocument/2006/relationships" xmlns:m="http://schemas.openxmlformats.org/officeDocument/2006/math" xmlns:v="urn:schemas-microsoft-com:vml" xmlns:wp14="http://schemas.microsoft.com/office/word/2010/wordprocessingDrawing" xmlns:wp="http://schemas.openxmlformats.org/drawingml/2006/wordprocessingDrawing" xmlns:w10="urn:schemas-microsoft-com:office:word" xmlns:w="http://schemas.openxmlformats.org/wordprocessingml/2006/main" xmlns:w14="http://schemas.microsoft.com/office/word/2010/wordml" xmlns:w15="http://schemas.microsoft.com/office/word/2012/wordml" xmlns:w16cid="http://schemas.microsoft.com/office/word/2016/wordml/cid" xmlns:w16se="http://schemas.microsoft.com/office/word/2015/wordml/symex" xmlns:wpg="http://schemas.microsoft.com/office/word/2010/wordprocessingGroup" xmlns:wpi="http://schemas.microsoft.com/office/word/2010/wordprocessingInk" xmlns:wne="http://schemas.microsoft.com/office/word/2006/wordml" xmlns:wps="http://schemas.microsoft.com/office/word/2010/wordprocessingShape" mc:Ignorable="w14 w15 w16se w16cid wp14">
+<w:document xmlns:wpc="http://schemas.microsoft.com/office/word/2010/wordprocessingCanvas" xmlns:cx="http://schemas.microsoft.com/office/drawing/2014/chartex" xmlns:cx1="http://schemas.microsoft.com/office/drawing/2015/9/8/chartex" xmlns:cx2="http://schemas.microsoft.com/office/drawing/2015/10/21/chartex" xmlns:cx3="http://schemas.microsoft.com/office/drawing/2016/5/9/chartex" xmlns:cx4="http://schemas.microsoft.com/office/drawing/2016/5/10/chartex" xmlns:cx5="http://schemas.microsoft.com/office/drawing/2016/5/11/chartex" xmlns:cx6="http://schemas.microsoft.com/office/drawing/2016/5/12/chartex" xmlns:cx7="http://schemas.microsoft.com/office/drawing/2016/5/13/chartex" xmlns:cx8="http://schemas.microsoft.com/office/drawing/2016/5/14/chartex" xmlns:mc="http://schemas.openxmlformats.org/markup-compatibility/2006" xmlns:aink="http://schemas.microsoft.com/office/drawing/2016/ink" xmlns:am3d="http://schemas.microsoft.com/office/drawing/2017/model3d" xmlns:o="urn:schemas-microsoft-com:office:office" xmlns:r="http://schemas.openxmlformats.org/officeDocument/2006/relationships" xmlns:m="http://schemas.openxmlformats.org/officeDocument/2006/math" xmlns:v="urn:schemas-microsoft-com:vml" xmlns:wp14="http://schemas.microsoft.com/office/word/2010/wordprocessingDrawing" xmlns:wp="http://schemas.openxmlformats.org/drawingml/2006/wordprocessingDrawing" xmlns:w10="urn:schemas-microsoft-com:office:word" xmlns:w="http://schemas.openxmlformats.org/wordprocessingml/2006/main" xmlns:w14="http://schemas.microsoft.com/office/word/2010/wordml" xmlns:w15="http://schemas.microsoft.com/office/word/2012/wordml" xmlns:w16cex="http://schemas.microsoft.com/office/word/2018/wordml/cex" xmlns:w16cid="http://schemas.microsoft.com/office/word/2016/wordml/cid" xmlns:w16="http://schemas.microsoft.com/office/word/2018/wordml" xmlns:w16se="http://schemas.microsoft.com/office/word/2015/wordml/symex" xmlns:wpg="http://schemas.microsoft.com/office/word/2010/wordprocessingGroup" xmlns:wpi="http://schemas.microsoft.com/office/word/2010/wordprocessingInk" xmlns:wne="http://schemas.microsoft.com/office/word/2006/wordml" xmlns:wps="http://schemas.microsoft.com/office/word/2010/wordprocessingShape" mc:Ignorable="w14 w15 w16se w16cid w16 w16cex wp14">
   <w:body>
     <w:p>
       <w:pPr>
@@ -687,15 +687,25 @@
         <w:t xml:space="preserve"> </w:t>
       </w:r>
       <w:r>
-        <w:t xml:space="preserve">(2 min, 1 min, 30 secs) or specified </w:t>
-      </w:r>
-      <w:proofErr w:type="gramStart"/>
-      <w:r>
-        <w:t>words(</w:t>
-      </w:r>
-      <w:proofErr w:type="gramEnd"/>
-      <w:r>
-        <w:t>50 words, 100 words, 200 words)</w:t>
+        <w:t>(2 min, 1 min, 30 secs) or specified words(</w:t>
+      </w:r>
+      <w:r>
+        <w:t>25</w:t>
+      </w:r>
+      <w:r>
+        <w:t xml:space="preserve"> words, </w:t>
+      </w:r>
+      <w:r>
+        <w:t>5</w:t>
+      </w:r>
+      <w:r>
+        <w:t xml:space="preserve">0 words, </w:t>
+      </w:r>
+      <w:r>
+        <w:t>1</w:t>
+      </w:r>
+      <w:r>
+        <w:t>00 words)</w:t>
       </w:r>
     </w:p>
     <w:p>
@@ -988,18 +998,10 @@
         <w:t>Interactivity with t</w:t>
       </w:r>
       <w:r>
-        <w:t xml:space="preserve">ext colour changes while doing a </w:t>
-      </w:r>
-      <w:proofErr w:type="gramStart"/>
-      <w:r>
-        <w:t>test</w:t>
-      </w:r>
-      <w:r>
-        <w:t>(</w:t>
-      </w:r>
-      <w:proofErr w:type="gramEnd"/>
-      <w:r>
-        <w:t>green for pass, red for fail)</w:t>
+        <w:t>ext colour changes while doing a test</w:t>
+      </w:r>
+      <w:r>
+        <w:t>(green for pass, red for fail)</w:t>
       </w:r>
     </w:p>
     <w:p>
@@ -1331,21 +1333,7 @@
         <w:rPr>
           <w:bCs/>
         </w:rPr>
-        <w:t xml:space="preserve">Repository managing – Atom and </w:t>
-      </w:r>
-      <w:proofErr w:type="spellStart"/>
-      <w:r>
-        <w:rPr>
-          <w:bCs/>
-        </w:rPr>
-        <w:t>Github</w:t>
-      </w:r>
-      <w:proofErr w:type="spellEnd"/>
-      <w:r>
-        <w:rPr>
-          <w:bCs/>
-        </w:rPr>
-        <w:t xml:space="preserve"> Desktop</w:t>
+        <w:t>Repository managing – Atom and Github Desktop</w:t>
       </w:r>
     </w:p>
     <w:p>
@@ -1393,16 +1381,8 @@
         <w:rPr>
           <w:bCs/>
         </w:rPr>
-        <w:t xml:space="preserve">Wireframing – Adobe </w:t>
-      </w:r>
-      <w:proofErr w:type="spellStart"/>
-      <w:r>
-        <w:rPr>
-          <w:bCs/>
-        </w:rPr>
-        <w:t>Xd</w:t>
-      </w:r>
-      <w:proofErr w:type="spellEnd"/>
+        <w:t>Wireframing – Adobe Xd</w:t>
+      </w:r>
     </w:p>
     <w:p>
       <w:pPr>
@@ -1469,6 +1449,9 @@
         <w:br/>
       </w:r>
       <w:r>
+        <w:rPr>
+          <w:noProof/>
+        </w:rPr>
         <w:drawing>
           <wp:inline distT="0" distB="0" distL="0" distR="0" wp14:anchorId="73532F97" wp14:editId="5955A1A0">
             <wp:extent cx="5487166" cy="4286848"/>
@@ -1505,8 +1488,6 @@
           </wp:inline>
         </w:drawing>
       </w:r>
-      <w:bookmarkStart w:id="0" w:name="_GoBack"/>
-      <w:bookmarkEnd w:id="0"/>
     </w:p>
     <w:p>
       <w:pPr>
@@ -1552,7 +1533,7 @@
 </file>
 
 <file path=word/numbering.xml><?xml version="1.0" encoding="utf-8"?>
-<w:numbering xmlns:wpc="http://schemas.microsoft.com/office/word/2010/wordprocessingCanvas" xmlns:cx="http://schemas.microsoft.com/office/drawing/2014/chartex" xmlns:cx1="http://schemas.microsoft.com/office/drawing/2015/9/8/chartex" xmlns:cx2="http://schemas.microsoft.com/office/drawing/2015/10/21/chartex" xmlns:cx3="http://schemas.microsoft.com/office/drawing/2016/5/9/chartex" xmlns:cx4="http://schemas.microsoft.com/office/drawing/2016/5/10/chartex" xmlns:cx5="http://schemas.microsoft.com/office/drawing/2016/5/11/chartex" xmlns:cx6="http://schemas.microsoft.com/office/drawing/2016/5/12/chartex" xmlns:cx7="http://schemas.microsoft.com/office/drawing/2016/5/13/chartex" xmlns:cx8="http://schemas.microsoft.com/office/drawing/2016/5/14/chartex" xmlns:mc="http://schemas.openxmlformats.org/markup-compatibility/2006" xmlns:aink="http://schemas.microsoft.com/office/drawing/2016/ink" xmlns:am3d="http://schemas.microsoft.com/office/drawing/2017/model3d" xmlns:o="urn:schemas-microsoft-com:office:office" xmlns:r="http://schemas.openxmlformats.org/officeDocument/2006/relationships" xmlns:m="http://schemas.openxmlformats.org/officeDocument/2006/math" xmlns:v="urn:schemas-microsoft-com:vml" xmlns:wp14="http://schemas.microsoft.com/office/word/2010/wordprocessingDrawing" xmlns:wp="http://schemas.openxmlformats.org/drawingml/2006/wordprocessingDrawing" xmlns:w10="urn:schemas-microsoft-com:office:word" xmlns:w="http://schemas.openxmlformats.org/wordprocessingml/2006/main" xmlns:w14="http://schemas.microsoft.com/office/word/2010/wordml" xmlns:w15="http://schemas.microsoft.com/office/word/2012/wordml" xmlns:w16cid="http://schemas.microsoft.com/office/word/2016/wordml/cid" xmlns:w16se="http://schemas.microsoft.com/office/word/2015/wordml/symex" xmlns:wpg="http://schemas.microsoft.com/office/word/2010/wordprocessingGroup" xmlns:wpi="http://schemas.microsoft.com/office/word/2010/wordprocessingInk" xmlns:wne="http://schemas.microsoft.com/office/word/2006/wordml" xmlns:wps="http://schemas.microsoft.com/office/word/2010/wordprocessingShape" mc:Ignorable="w14 w15 w16se w16cid wp14">
+<w:numbering xmlns:wpc="http://schemas.microsoft.com/office/word/2010/wordprocessingCanvas" xmlns:cx="http://schemas.microsoft.com/office/drawing/2014/chartex" xmlns:cx1="http://schemas.microsoft.com/office/drawing/2015/9/8/chartex" xmlns:cx2="http://schemas.microsoft.com/office/drawing/2015/10/21/chartex" xmlns:cx3="http://schemas.microsoft.com/office/drawing/2016/5/9/chartex" xmlns:cx4="http://schemas.microsoft.com/office/drawing/2016/5/10/chartex" xmlns:cx5="http://schemas.microsoft.com/office/drawing/2016/5/11/chartex" xmlns:cx6="http://schemas.microsoft.com/office/drawing/2016/5/12/chartex" xmlns:cx7="http://schemas.microsoft.com/office/drawing/2016/5/13/chartex" xmlns:cx8="http://schemas.microsoft.com/office/drawing/2016/5/14/chartex" xmlns:mc="http://schemas.openxmlformats.org/markup-compatibility/2006" xmlns:aink="http://schemas.microsoft.com/office/drawing/2016/ink" xmlns:am3d="http://schemas.microsoft.com/office/drawing/2017/model3d" xmlns:o="urn:schemas-microsoft-com:office:office" xmlns:r="http://schemas.openxmlformats.org/officeDocument/2006/relationships" xmlns:m="http://schemas.openxmlformats.org/officeDocument/2006/math" xmlns:v="urn:schemas-microsoft-com:vml" xmlns:wp14="http://schemas.microsoft.com/office/word/2010/wordprocessingDrawing" xmlns:wp="http://schemas.openxmlformats.org/drawingml/2006/wordprocessingDrawing" xmlns:w10="urn:schemas-microsoft-com:office:word" xmlns:w="http://schemas.openxmlformats.org/wordprocessingml/2006/main" xmlns:w14="http://schemas.microsoft.com/office/word/2010/wordml" xmlns:w15="http://schemas.microsoft.com/office/word/2012/wordml" xmlns:w16cex="http://schemas.microsoft.com/office/word/2018/wordml/cex" xmlns:w16cid="http://schemas.microsoft.com/office/word/2016/wordml/cid" xmlns:w16="http://schemas.microsoft.com/office/word/2018/wordml" xmlns:w16se="http://schemas.microsoft.com/office/word/2015/wordml/symex" xmlns:wpg="http://schemas.microsoft.com/office/word/2010/wordprocessingGroup" xmlns:wpi="http://schemas.microsoft.com/office/word/2010/wordprocessingInk" xmlns:wne="http://schemas.microsoft.com/office/word/2006/wordml" xmlns:wps="http://schemas.microsoft.com/office/word/2010/wordprocessingShape" mc:Ignorable="w14 w15 w16se w16cid w16 w16cex wp14">
   <w:abstractNum w:abstractNumId="0" w15:restartNumberingAfterBreak="0">
     <w:nsid w:val="05F538F7"/>
     <w:multiLevelType w:val="multilevel"/>
@@ -3472,7 +3453,7 @@
 </file>
 
 <file path=word/styles.xml><?xml version="1.0" encoding="utf-8"?>
-<w:styles xmlns:mc="http://schemas.openxmlformats.org/markup-compatibility/2006" xmlns:r="http://schemas.openxmlformats.org/officeDocument/2006/relationships" xmlns:w="http://schemas.openxmlformats.org/wordprocessingml/2006/main" xmlns:w14="http://schemas.microsoft.com/office/word/2010/wordml" xmlns:w15="http://schemas.microsoft.com/office/word/2012/wordml" xmlns:w16cid="http://schemas.microsoft.com/office/word/2016/wordml/cid" xmlns:w16se="http://schemas.microsoft.com/office/word/2015/wordml/symex" mc:Ignorable="w14 w15 w16se w16cid">
+<w:styles xmlns:mc="http://schemas.openxmlformats.org/markup-compatibility/2006" xmlns:r="http://schemas.openxmlformats.org/officeDocument/2006/relationships" xmlns:w="http://schemas.openxmlformats.org/wordprocessingml/2006/main" xmlns:w14="http://schemas.microsoft.com/office/word/2010/wordml" xmlns:w15="http://schemas.microsoft.com/office/word/2012/wordml" xmlns:w16cex="http://schemas.microsoft.com/office/word/2018/wordml/cex" xmlns:w16cid="http://schemas.microsoft.com/office/word/2016/wordml/cid" xmlns:w16="http://schemas.microsoft.com/office/word/2018/wordml" xmlns:w16se="http://schemas.microsoft.com/office/word/2015/wordml/symex" mc:Ignorable="w14 w15 w16se w16cid w16 w16cex">
   <w:docDefaults>
     <w:rPrDefault>
       <w:rPr>
@@ -3488,7 +3469,7 @@
       </w:pPr>
     </w:pPrDefault>
   </w:docDefaults>
-  <w:latentStyles w:defLockedState="0" w:defUIPriority="99" w:defSemiHidden="0" w:defUnhideWhenUsed="0" w:defQFormat="0" w:count="375">
+  <w:latentStyles w:defLockedState="0" w:defUIPriority="99" w:defSemiHidden="0" w:defUnhideWhenUsed="0" w:defQFormat="0" w:count="376">
     <w:lsdException w:name="Normal" w:uiPriority="0" w:qFormat="1"/>
     <w:lsdException w:name="heading 1" w:uiPriority="9" w:qFormat="1"/>
     <w:lsdException w:name="heading 2" w:semiHidden="1" w:uiPriority="9" w:unhideWhenUsed="1" w:qFormat="1"/>
@@ -3594,7 +3575,6 @@
     <w:lsdException w:name="HTML Sample" w:semiHidden="1" w:unhideWhenUsed="1"/>
     <w:lsdException w:name="HTML Typewriter" w:semiHidden="1" w:unhideWhenUsed="1"/>
     <w:lsdException w:name="HTML Variable" w:semiHidden="1" w:unhideWhenUsed="1"/>
-    <w:lsdException w:name="Normal Table" w:semiHidden="1" w:unhideWhenUsed="1"/>
     <w:lsdException w:name="annotation subject" w:semiHidden="1" w:unhideWhenUsed="1"/>
     <w:lsdException w:name="No List" w:semiHidden="1" w:unhideWhenUsed="1"/>
     <w:lsdException w:name="Outline List 1" w:semiHidden="1" w:unhideWhenUsed="1"/>
@@ -3641,10 +3621,8 @@
     <w:lsdException w:name="Table Subtle 2" w:semiHidden="1" w:unhideWhenUsed="1"/>
     <w:lsdException w:name="Table Web 1" w:semiHidden="1" w:unhideWhenUsed="1"/>
     <w:lsdException w:name="Table Web 2" w:semiHidden="1" w:unhideWhenUsed="1"/>
-    <w:lsdException w:name="Table Web 3" w:semiHidden="1" w:unhideWhenUsed="1"/>
     <w:lsdException w:name="Balloon Text" w:semiHidden="1" w:unhideWhenUsed="1"/>
     <w:lsdException w:name="Table Grid" w:uiPriority="39"/>
-    <w:lsdException w:name="Table Theme" w:semiHidden="1" w:unhideWhenUsed="1"/>
     <w:lsdException w:name="Placeholder Text" w:semiHidden="1"/>
     <w:lsdException w:name="No Spacing" w:uiPriority="1" w:qFormat="1"/>
     <w:lsdException w:name="Light Shading" w:uiPriority="60"/>
@@ -3864,6 +3842,7 @@
     <w:lsdException w:name="Smart Hyperlink" w:semiHidden="1" w:unhideWhenUsed="1"/>
     <w:lsdException w:name="Hashtag" w:semiHidden="1" w:unhideWhenUsed="1"/>
     <w:lsdException w:name="Unresolved Mention" w:semiHidden="1" w:unhideWhenUsed="1"/>
+    <w:lsdException w:name="Smart Link" w:semiHidden="1" w:unhideWhenUsed="1"/>
   </w:latentStyles>
   <w:style w:type="paragraph" w:default="1" w:styleId="Normal">
     <w:name w:val="Normal"/>

</xml_diff>

<commit_message>
basic word game done
</commit_message>
<xml_diff>
--- a/1 - Analysis/Analysis.docx
+++ b/1 - Analysis/Analysis.docx
@@ -717,7 +717,7 @@
         </w:numPr>
       </w:pPr>
       <w:r>
-        <w:t>The program will let you display the words to use, and customise them</w:t>
+        <w:t>The program will let you display the words to use</w:t>
       </w:r>
     </w:p>
     <w:p>
@@ -3575,6 +3575,7 @@
     <w:lsdException w:name="HTML Sample" w:semiHidden="1" w:unhideWhenUsed="1"/>
     <w:lsdException w:name="HTML Typewriter" w:semiHidden="1" w:unhideWhenUsed="1"/>
     <w:lsdException w:name="HTML Variable" w:semiHidden="1" w:unhideWhenUsed="1"/>
+    <w:lsdException w:name="Normal Table" w:semiHidden="1" w:unhideWhenUsed="1"/>
     <w:lsdException w:name="annotation subject" w:semiHidden="1" w:unhideWhenUsed="1"/>
     <w:lsdException w:name="No List" w:semiHidden="1" w:unhideWhenUsed="1"/>
     <w:lsdException w:name="Outline List 1" w:semiHidden="1" w:unhideWhenUsed="1"/>
@@ -3621,8 +3622,10 @@
     <w:lsdException w:name="Table Subtle 2" w:semiHidden="1" w:unhideWhenUsed="1"/>
     <w:lsdException w:name="Table Web 1" w:semiHidden="1" w:unhideWhenUsed="1"/>
     <w:lsdException w:name="Table Web 2" w:semiHidden="1" w:unhideWhenUsed="1"/>
+    <w:lsdException w:name="Table Web 3" w:semiHidden="1" w:unhideWhenUsed="1"/>
     <w:lsdException w:name="Balloon Text" w:semiHidden="1" w:unhideWhenUsed="1"/>
     <w:lsdException w:name="Table Grid" w:uiPriority="39"/>
+    <w:lsdException w:name="Table Theme" w:semiHidden="1" w:unhideWhenUsed="1"/>
     <w:lsdException w:name="Placeholder Text" w:semiHidden="1"/>
     <w:lsdException w:name="No Spacing" w:uiPriority="1" w:qFormat="1"/>
     <w:lsdException w:name="Light Shading" w:uiPriority="60"/>

</xml_diff>

<commit_message>
some z index stuff
</commit_message>
<xml_diff>
--- a/1 - Analysis/Analysis.docx
+++ b/1 - Analysis/Analysis.docx
@@ -1,6 +1,6 @@
 
 <file path=word/document.xml><?xml version="1.0" encoding="utf-8"?>
-<w:document xmlns:wpc="http://schemas.microsoft.com/office/word/2010/wordprocessingCanvas" xmlns:cx="http://schemas.microsoft.com/office/drawing/2014/chartex" xmlns:cx1="http://schemas.microsoft.com/office/drawing/2015/9/8/chartex" xmlns:cx2="http://schemas.microsoft.com/office/drawing/2015/10/21/chartex" xmlns:cx3="http://schemas.microsoft.com/office/drawing/2016/5/9/chartex" xmlns:cx4="http://schemas.microsoft.com/office/drawing/2016/5/10/chartex" xmlns:cx5="http://schemas.microsoft.com/office/drawing/2016/5/11/chartex" xmlns:cx6="http://schemas.microsoft.com/office/drawing/2016/5/12/chartex" xmlns:cx7="http://schemas.microsoft.com/office/drawing/2016/5/13/chartex" xmlns:cx8="http://schemas.microsoft.com/office/drawing/2016/5/14/chartex" xmlns:mc="http://schemas.openxmlformats.org/markup-compatibility/2006" xmlns:aink="http://schemas.microsoft.com/office/drawing/2016/ink" xmlns:am3d="http://schemas.microsoft.com/office/drawing/2017/model3d" xmlns:o="urn:schemas-microsoft-com:office:office" xmlns:r="http://schemas.openxmlformats.org/officeDocument/2006/relationships" xmlns:m="http://schemas.openxmlformats.org/officeDocument/2006/math" xmlns:v="urn:schemas-microsoft-com:vml" xmlns:wp14="http://schemas.microsoft.com/office/word/2010/wordprocessingDrawing" xmlns:wp="http://schemas.openxmlformats.org/drawingml/2006/wordprocessingDrawing" xmlns:w10="urn:schemas-microsoft-com:office:word" xmlns:w="http://schemas.openxmlformats.org/wordprocessingml/2006/main" xmlns:w14="http://schemas.microsoft.com/office/word/2010/wordml" xmlns:w15="http://schemas.microsoft.com/office/word/2012/wordml" xmlns:w16cid="http://schemas.microsoft.com/office/word/2016/wordml/cid" xmlns:w16se="http://schemas.microsoft.com/office/word/2015/wordml/symex" xmlns:wpg="http://schemas.microsoft.com/office/word/2010/wordprocessingGroup" xmlns:wpi="http://schemas.microsoft.com/office/word/2010/wordprocessingInk" xmlns:wne="http://schemas.microsoft.com/office/word/2006/wordml" xmlns:wps="http://schemas.microsoft.com/office/word/2010/wordprocessingShape" mc:Ignorable="w14 w15 w16se w16cid wp14">
+<w:document xmlns:wpc="http://schemas.microsoft.com/office/word/2010/wordprocessingCanvas" xmlns:cx="http://schemas.microsoft.com/office/drawing/2014/chartex" xmlns:cx1="http://schemas.microsoft.com/office/drawing/2015/9/8/chartex" xmlns:cx2="http://schemas.microsoft.com/office/drawing/2015/10/21/chartex" xmlns:cx3="http://schemas.microsoft.com/office/drawing/2016/5/9/chartex" xmlns:cx4="http://schemas.microsoft.com/office/drawing/2016/5/10/chartex" xmlns:cx5="http://schemas.microsoft.com/office/drawing/2016/5/11/chartex" xmlns:cx6="http://schemas.microsoft.com/office/drawing/2016/5/12/chartex" xmlns:cx7="http://schemas.microsoft.com/office/drawing/2016/5/13/chartex" xmlns:cx8="http://schemas.microsoft.com/office/drawing/2016/5/14/chartex" xmlns:mc="http://schemas.openxmlformats.org/markup-compatibility/2006" xmlns:aink="http://schemas.microsoft.com/office/drawing/2016/ink" xmlns:am3d="http://schemas.microsoft.com/office/drawing/2017/model3d" xmlns:o="urn:schemas-microsoft-com:office:office" xmlns:r="http://schemas.openxmlformats.org/officeDocument/2006/relationships" xmlns:m="http://schemas.openxmlformats.org/officeDocument/2006/math" xmlns:v="urn:schemas-microsoft-com:vml" xmlns:wp14="http://schemas.microsoft.com/office/word/2010/wordprocessingDrawing" xmlns:wp="http://schemas.openxmlformats.org/drawingml/2006/wordprocessingDrawing" xmlns:w10="urn:schemas-microsoft-com:office:word" xmlns:w="http://schemas.openxmlformats.org/wordprocessingml/2006/main" xmlns:w14="http://schemas.microsoft.com/office/word/2010/wordml" xmlns:w15="http://schemas.microsoft.com/office/word/2012/wordml" xmlns:w16cex="http://schemas.microsoft.com/office/word/2018/wordml/cex" xmlns:w16cid="http://schemas.microsoft.com/office/word/2016/wordml/cid" xmlns:w16="http://schemas.microsoft.com/office/word/2018/wordml" xmlns:w16se="http://schemas.microsoft.com/office/word/2015/wordml/symex" xmlns:wpg="http://schemas.microsoft.com/office/word/2010/wordprocessingGroup" xmlns:wpi="http://schemas.microsoft.com/office/word/2010/wordprocessingInk" xmlns:wne="http://schemas.microsoft.com/office/word/2006/wordml" xmlns:wps="http://schemas.microsoft.com/office/word/2010/wordprocessingShape" mc:Ignorable="w14 w15 w16se w16cid w16 w16cex wp14">
   <w:body>
     <w:p>
       <w:pPr>
@@ -445,15 +445,7 @@
         <w:t xml:space="preserve"> </w:t>
       </w:r>
       <w:r>
-        <w:t xml:space="preserve">use </w:t>
-      </w:r>
-      <w:proofErr w:type="spellStart"/>
-      <w:r>
-        <w:t>LocalStorage</w:t>
-      </w:r>
-      <w:proofErr w:type="spellEnd"/>
-      <w:r>
-        <w:t xml:space="preserve"> </w:t>
+        <w:t xml:space="preserve">use LocalStorage </w:t>
       </w:r>
       <w:r>
         <w:t xml:space="preserve">to save </w:t>
@@ -477,13 +469,8 @@
         <w:t>Your score will be</w:t>
       </w:r>
       <w:r>
-        <w:t xml:space="preserve"> saved on </w:t>
-      </w:r>
-      <w:proofErr w:type="spellStart"/>
-      <w:r>
-        <w:t>LocalStorage</w:t>
-      </w:r>
-      <w:proofErr w:type="spellEnd"/>
+        <w:t xml:space="preserve"> saved on LocalStorage</w:t>
+      </w:r>
       <w:r>
         <w:t>, sorted in order</w:t>
       </w:r>
@@ -613,26 +600,10 @@
         </w:numPr>
       </w:pPr>
       <w:r>
-        <w:t xml:space="preserve">The website will be uploaded to </w:t>
-      </w:r>
-      <w:proofErr w:type="spellStart"/>
-      <w:r>
-        <w:t>Github</w:t>
-      </w:r>
-      <w:proofErr w:type="spellEnd"/>
-      <w:r>
-        <w:t xml:space="preserve">, and </w:t>
-      </w:r>
-      <w:r>
-        <w:t xml:space="preserve">the page will be hosted using </w:t>
-      </w:r>
-      <w:proofErr w:type="spellStart"/>
-      <w:r>
-        <w:t>Github</w:t>
-      </w:r>
-      <w:proofErr w:type="spellEnd"/>
-      <w:r>
-        <w:t xml:space="preserve"> Pages</w:t>
+        <w:t xml:space="preserve">The website will be uploaded to Github, and </w:t>
+      </w:r>
+      <w:r>
+        <w:t>the page will be hosted using Github Pages</w:t>
       </w:r>
       <w:r>
         <w:t xml:space="preserve">. </w:t>
@@ -719,8 +690,6 @@
       <w:r>
         <w:t>, as well as any other public assets I am using for the project.</w:t>
       </w:r>
-      <w:bookmarkStart w:id="0" w:name="_GoBack"/>
-      <w:bookmarkEnd w:id="0"/>
       <w:r>
         <w:br w:type="page"/>
       </w:r>
@@ -1273,25 +1242,13 @@
         <w:t xml:space="preserve"> input a name, the name </w:t>
       </w:r>
       <w:r>
-        <w:t>shows as blank</w:t>
+        <w:t xml:space="preserve">shows as </w:t>
+      </w:r>
+      <w:r>
+        <w:t>a default value</w:t>
       </w:r>
       <w:r>
         <w:t>.</w:t>
-      </w:r>
-    </w:p>
-    <w:p>
-      <w:pPr>
-        <w:pStyle w:val="ListParagraph"/>
-        <w:numPr>
-          <w:ilvl w:val="2"/>
-          <w:numId w:val="20"/>
-        </w:numPr>
-      </w:pPr>
-      <w:r>
-        <w:t xml:space="preserve"> </w:t>
-      </w:r>
-      <w:r>
-        <w:t>Checkbox to save your name for next rounds, which will be stored in a session variable.</w:t>
       </w:r>
     </w:p>
     <w:p>
@@ -1952,21 +1909,7 @@
         <w:rPr>
           <w:bCs/>
         </w:rPr>
-        <w:t xml:space="preserve">Page hosting – </w:t>
-      </w:r>
-      <w:proofErr w:type="spellStart"/>
-      <w:r>
-        <w:rPr>
-          <w:bCs/>
-        </w:rPr>
-        <w:t>Github</w:t>
-      </w:r>
-      <w:proofErr w:type="spellEnd"/>
-      <w:r>
-        <w:rPr>
-          <w:bCs/>
-        </w:rPr>
-        <w:t xml:space="preserve"> pages</w:t>
+        <w:t>Page hosting – Github pages</w:t>
       </w:r>
     </w:p>
     <w:p>
@@ -1996,21 +1939,7 @@
         <w:rPr>
           <w:bCs/>
         </w:rPr>
-        <w:t xml:space="preserve"> and </w:t>
-      </w:r>
-      <w:proofErr w:type="spellStart"/>
-      <w:r>
-        <w:rPr>
-          <w:bCs/>
-        </w:rPr>
-        <w:t>Github</w:t>
-      </w:r>
-      <w:proofErr w:type="spellEnd"/>
-      <w:r>
-        <w:rPr>
-          <w:bCs/>
-        </w:rPr>
-        <w:t xml:space="preserve"> Desktop</w:t>
+        <w:t xml:space="preserve"> and Github Desktop</w:t>
       </w:r>
     </w:p>
     <w:p>
@@ -2137,7 +2066,7 @@
 </file>
 
 <file path=word/numbering.xml><?xml version="1.0" encoding="utf-8"?>
-<w:numbering xmlns:wpc="http://schemas.microsoft.com/office/word/2010/wordprocessingCanvas" xmlns:cx="http://schemas.microsoft.com/office/drawing/2014/chartex" xmlns:cx1="http://schemas.microsoft.com/office/drawing/2015/9/8/chartex" xmlns:cx2="http://schemas.microsoft.com/office/drawing/2015/10/21/chartex" xmlns:cx3="http://schemas.microsoft.com/office/drawing/2016/5/9/chartex" xmlns:cx4="http://schemas.microsoft.com/office/drawing/2016/5/10/chartex" xmlns:cx5="http://schemas.microsoft.com/office/drawing/2016/5/11/chartex" xmlns:cx6="http://schemas.microsoft.com/office/drawing/2016/5/12/chartex" xmlns:cx7="http://schemas.microsoft.com/office/drawing/2016/5/13/chartex" xmlns:cx8="http://schemas.microsoft.com/office/drawing/2016/5/14/chartex" xmlns:mc="http://schemas.openxmlformats.org/markup-compatibility/2006" xmlns:aink="http://schemas.microsoft.com/office/drawing/2016/ink" xmlns:am3d="http://schemas.microsoft.com/office/drawing/2017/model3d" xmlns:o="urn:schemas-microsoft-com:office:office" xmlns:r="http://schemas.openxmlformats.org/officeDocument/2006/relationships" xmlns:m="http://schemas.openxmlformats.org/officeDocument/2006/math" xmlns:v="urn:schemas-microsoft-com:vml" xmlns:wp14="http://schemas.microsoft.com/office/word/2010/wordprocessingDrawing" xmlns:wp="http://schemas.openxmlformats.org/drawingml/2006/wordprocessingDrawing" xmlns:w10="urn:schemas-microsoft-com:office:word" xmlns:w="http://schemas.openxmlformats.org/wordprocessingml/2006/main" xmlns:w14="http://schemas.microsoft.com/office/word/2010/wordml" xmlns:w15="http://schemas.microsoft.com/office/word/2012/wordml" xmlns:w16cid="http://schemas.microsoft.com/office/word/2016/wordml/cid" xmlns:w16se="http://schemas.microsoft.com/office/word/2015/wordml/symex" xmlns:wpg="http://schemas.microsoft.com/office/word/2010/wordprocessingGroup" xmlns:wpi="http://schemas.microsoft.com/office/word/2010/wordprocessingInk" xmlns:wne="http://schemas.microsoft.com/office/word/2006/wordml" xmlns:wps="http://schemas.microsoft.com/office/word/2010/wordprocessingShape" mc:Ignorable="w14 w15 w16se w16cid wp14">
+<w:numbering xmlns:wpc="http://schemas.microsoft.com/office/word/2010/wordprocessingCanvas" xmlns:cx="http://schemas.microsoft.com/office/drawing/2014/chartex" xmlns:cx1="http://schemas.microsoft.com/office/drawing/2015/9/8/chartex" xmlns:cx2="http://schemas.microsoft.com/office/drawing/2015/10/21/chartex" xmlns:cx3="http://schemas.microsoft.com/office/drawing/2016/5/9/chartex" xmlns:cx4="http://schemas.microsoft.com/office/drawing/2016/5/10/chartex" xmlns:cx5="http://schemas.microsoft.com/office/drawing/2016/5/11/chartex" xmlns:cx6="http://schemas.microsoft.com/office/drawing/2016/5/12/chartex" xmlns:cx7="http://schemas.microsoft.com/office/drawing/2016/5/13/chartex" xmlns:cx8="http://schemas.microsoft.com/office/drawing/2016/5/14/chartex" xmlns:mc="http://schemas.openxmlformats.org/markup-compatibility/2006" xmlns:aink="http://schemas.microsoft.com/office/drawing/2016/ink" xmlns:am3d="http://schemas.microsoft.com/office/drawing/2017/model3d" xmlns:o="urn:schemas-microsoft-com:office:office" xmlns:r="http://schemas.openxmlformats.org/officeDocument/2006/relationships" xmlns:m="http://schemas.openxmlformats.org/officeDocument/2006/math" xmlns:v="urn:schemas-microsoft-com:vml" xmlns:wp14="http://schemas.microsoft.com/office/word/2010/wordprocessingDrawing" xmlns:wp="http://schemas.openxmlformats.org/drawingml/2006/wordprocessingDrawing" xmlns:w10="urn:schemas-microsoft-com:office:word" xmlns:w="http://schemas.openxmlformats.org/wordprocessingml/2006/main" xmlns:w14="http://schemas.microsoft.com/office/word/2010/wordml" xmlns:w15="http://schemas.microsoft.com/office/word/2012/wordml" xmlns:w16cex="http://schemas.microsoft.com/office/word/2018/wordml/cex" xmlns:w16cid="http://schemas.microsoft.com/office/word/2016/wordml/cid" xmlns:w16="http://schemas.microsoft.com/office/word/2018/wordml" xmlns:w16se="http://schemas.microsoft.com/office/word/2015/wordml/symex" xmlns:wpg="http://schemas.microsoft.com/office/word/2010/wordprocessingGroup" xmlns:wpi="http://schemas.microsoft.com/office/word/2010/wordprocessingInk" xmlns:wne="http://schemas.microsoft.com/office/word/2006/wordml" xmlns:wps="http://schemas.microsoft.com/office/word/2010/wordprocessingShape" mc:Ignorable="w14 w15 w16se w16cid w16 w16cex wp14">
   <w:abstractNum w:abstractNumId="0" w15:restartNumberingAfterBreak="0">
     <w:nsid w:val="05F538F7"/>
     <w:multiLevelType w:val="multilevel"/>
@@ -5522,7 +5451,7 @@
 </file>
 
 <file path=word/styles.xml><?xml version="1.0" encoding="utf-8"?>
-<w:styles xmlns:mc="http://schemas.openxmlformats.org/markup-compatibility/2006" xmlns:r="http://schemas.openxmlformats.org/officeDocument/2006/relationships" xmlns:w="http://schemas.openxmlformats.org/wordprocessingml/2006/main" xmlns:w14="http://schemas.microsoft.com/office/word/2010/wordml" xmlns:w15="http://schemas.microsoft.com/office/word/2012/wordml" xmlns:w16cid="http://schemas.microsoft.com/office/word/2016/wordml/cid" xmlns:w16se="http://schemas.microsoft.com/office/word/2015/wordml/symex" mc:Ignorable="w14 w15 w16se w16cid">
+<w:styles xmlns:mc="http://schemas.openxmlformats.org/markup-compatibility/2006" xmlns:r="http://schemas.openxmlformats.org/officeDocument/2006/relationships" xmlns:w="http://schemas.openxmlformats.org/wordprocessingml/2006/main" xmlns:w14="http://schemas.microsoft.com/office/word/2010/wordml" xmlns:w15="http://schemas.microsoft.com/office/word/2012/wordml" xmlns:w16cex="http://schemas.microsoft.com/office/word/2018/wordml/cex" xmlns:w16cid="http://schemas.microsoft.com/office/word/2016/wordml/cid" xmlns:w16="http://schemas.microsoft.com/office/word/2018/wordml" xmlns:w16se="http://schemas.microsoft.com/office/word/2015/wordml/symex" mc:Ignorable="w14 w15 w16se w16cid w16 w16cex">
   <w:docDefaults>
     <w:rPrDefault>
       <w:rPr>
@@ -5538,7 +5467,7 @@
       </w:pPr>
     </w:pPrDefault>
   </w:docDefaults>
-  <w:latentStyles w:defLockedState="0" w:defUIPriority="99" w:defSemiHidden="0" w:defUnhideWhenUsed="0" w:defQFormat="0" w:count="375">
+  <w:latentStyles w:defLockedState="0" w:defUIPriority="99" w:defSemiHidden="0" w:defUnhideWhenUsed="0" w:defQFormat="0" w:count="376">
     <w:lsdException w:name="Normal" w:uiPriority="0" w:qFormat="1"/>
     <w:lsdException w:name="heading 1" w:uiPriority="9" w:qFormat="1"/>
     <w:lsdException w:name="heading 2" w:semiHidden="1" w:uiPriority="9" w:unhideWhenUsed="1" w:qFormat="1"/>
@@ -5644,7 +5573,6 @@
     <w:lsdException w:name="HTML Sample" w:semiHidden="1" w:unhideWhenUsed="1"/>
     <w:lsdException w:name="HTML Typewriter" w:semiHidden="1" w:unhideWhenUsed="1"/>
     <w:lsdException w:name="HTML Variable" w:semiHidden="1" w:unhideWhenUsed="1"/>
-    <w:lsdException w:name="Normal Table" w:semiHidden="1" w:unhideWhenUsed="1"/>
     <w:lsdException w:name="annotation subject" w:semiHidden="1" w:unhideWhenUsed="1"/>
     <w:lsdException w:name="No List" w:semiHidden="1" w:unhideWhenUsed="1"/>
     <w:lsdException w:name="Outline List 1" w:semiHidden="1" w:unhideWhenUsed="1"/>
@@ -5691,10 +5619,8 @@
     <w:lsdException w:name="Table Subtle 2" w:semiHidden="1" w:unhideWhenUsed="1"/>
     <w:lsdException w:name="Table Web 1" w:semiHidden="1" w:unhideWhenUsed="1"/>
     <w:lsdException w:name="Table Web 2" w:semiHidden="1" w:unhideWhenUsed="1"/>
-    <w:lsdException w:name="Table Web 3" w:semiHidden="1" w:unhideWhenUsed="1"/>
     <w:lsdException w:name="Balloon Text" w:semiHidden="1" w:unhideWhenUsed="1"/>
     <w:lsdException w:name="Table Grid" w:uiPriority="39"/>
-    <w:lsdException w:name="Table Theme" w:semiHidden="1" w:unhideWhenUsed="1"/>
     <w:lsdException w:name="Placeholder Text" w:semiHidden="1"/>
     <w:lsdException w:name="No Spacing" w:uiPriority="1" w:qFormat="1"/>
     <w:lsdException w:name="Light Shading" w:uiPriority="60"/>
@@ -5914,6 +5840,7 @@
     <w:lsdException w:name="Smart Hyperlink" w:semiHidden="1" w:unhideWhenUsed="1"/>
     <w:lsdException w:name="Hashtag" w:semiHidden="1" w:unhideWhenUsed="1"/>
     <w:lsdException w:name="Unresolved Mention" w:semiHidden="1" w:unhideWhenUsed="1"/>
+    <w:lsdException w:name="Smart Link" w:semiHidden="1" w:unhideWhenUsed="1"/>
   </w:latentStyles>
   <w:style w:type="paragraph" w:default="1" w:styleId="Normal">
     <w:name w:val="Normal"/>

</xml_diff>